<commit_message>
Refreshing mechanical and documentation files
</commit_message>
<xml_diff>
--- a/Documentation/Assembling Kit Instructions.docx
+++ b/Documentation/Assembling Kit Instructions.docx
@@ -13,20 +13,20 @@
     <w:p>
       <w:pPr>
         <w:rPr>
-          <w:sz w:val="40"/>
-          <w:szCs w:val="40"/>
+          <w:sz w:val="36"/>
+          <w:szCs w:val="36"/>
         </w:rPr>
       </w:pPr>
       <w:r>
         <w:rPr>
           <w:noProof/>
-          <w:sz w:val="40"/>
-          <w:szCs w:val="40"/>
+          <w:sz w:val="36"/>
+          <w:szCs w:val="36"/>
         </w:rPr>
         <mc:AlternateContent>
           <mc:Choice Requires="wps">
             <w:drawing>
-              <wp:anchor distT="0" distB="0" distL="114300" distR="114300" simplePos="0" relativeHeight="251659264" behindDoc="0" locked="0" layoutInCell="1" allowOverlap="1" wp14:anchorId="51BFB982" wp14:editId="43943B9A">
+              <wp:anchor distT="0" distB="0" distL="114300" distR="114300" simplePos="0" relativeHeight="251659264" behindDoc="0" locked="0" layoutInCell="1" allowOverlap="1" wp14:anchorId="51BFB982" wp14:editId="0CB61CC2">
                 <wp:simplePos x="0" y="0"/>
                 <wp:positionH relativeFrom="column">
                   <wp:posOffset>6674</wp:posOffset>
@@ -83,7 +83,7 @@
                 <v:stroke joinstyle="miter"/>
                 <v:path gradientshapeok="t" o:connecttype="rect"/>
               </v:shapetype>
-              <v:shape id="Text Box 1" o:spid="_x0000_s1026" type="#_x0000_t202" style="position:absolute;margin-left:.55pt;margin-top:49.5pt;width:471.95pt;height:5.25pt;z-index:251659264;visibility:visible;mso-wrap-style:square;mso-wrap-distance-left:9pt;mso-wrap-distance-top:0;mso-wrap-distance-right:9pt;mso-wrap-distance-bottom:0;mso-position-horizontal:absolute;mso-position-horizontal-relative:text;mso-position-vertical:absolute;mso-position-vertical-relative:text;v-text-anchor:top" o:gfxdata="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" fillcolor="white [3201]" strokeweight=".5pt">
+              <v:shape id="Text Box 1" o:spid="_x0000_s1026" type="#_x0000_t202" style="position:absolute;margin-left:.55pt;margin-top:49.5pt;width:471.95pt;height:5.25pt;z-index:251659264;visibility:visible;mso-wrap-style:square;mso-wrap-distance-left:9pt;mso-wrap-distance-top:0;mso-wrap-distance-right:9pt;mso-wrap-distance-bottom:0;mso-position-horizontal:absolute;mso-position-horizontal-relative:text;mso-position-vertical:absolute;mso-position-vertical-relative:text;v-text-anchor:top" o:gfxdata="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" fillcolor="white [3201]" strokeweight=".5pt">
                 <v:textbox>
                   <w:txbxContent>
                     <w:p/>
@@ -96,40 +96,47 @@
       </w:r>
       <w:r>
         <w:rPr>
-          <w:sz w:val="40"/>
-          <w:szCs w:val="40"/>
+          <w:sz w:val="36"/>
+          <w:szCs w:val="36"/>
         </w:rPr>
         <w:t xml:space="preserve">Application Note: </w:t>
       </w:r>
       <w:r>
         <w:rPr>
-          <w:sz w:val="40"/>
-          <w:szCs w:val="40"/>
+          <w:sz w:val="36"/>
+          <w:szCs w:val="36"/>
         </w:rPr>
         <w:t>Assembling</w:t>
       </w:r>
       <w:r>
         <w:rPr>
-          <w:sz w:val="40"/>
-          <w:szCs w:val="40"/>
+          <w:sz w:val="36"/>
+          <w:szCs w:val="36"/>
         </w:rPr>
         <w:t xml:space="preserve"> </w:t>
       </w:r>
       <w:proofErr w:type="spellStart"/>
       <w:r>
         <w:rPr>
-          <w:sz w:val="40"/>
-          <w:szCs w:val="40"/>
+          <w:sz w:val="36"/>
+          <w:szCs w:val="36"/>
         </w:rPr>
         <w:t>freETarget</w:t>
       </w:r>
       <w:proofErr w:type="spellEnd"/>
       <w:r>
         <w:rPr>
-          <w:sz w:val="40"/>
-          <w:szCs w:val="40"/>
+          <w:sz w:val="36"/>
+          <w:szCs w:val="36"/>
         </w:rPr>
         <w:t xml:space="preserve"> Competition</w:t>
+      </w:r>
+      <w:r>
+        <w:rPr>
+          <w:sz w:val="36"/>
+          <w:szCs w:val="36"/>
+        </w:rPr>
+        <w:t xml:space="preserve"> and Club</w:t>
       </w:r>
     </w:p>
     <w:p>

</xml_diff>